<commit_message>
Starting revision for NAJFM
</commit_message>
<xml_diff>
--- a/doc/KiyiAges_NAJFM_COVER.docx
+++ b/doc/KiyiAges_NAJFM_COVER.docx
@@ -33,7 +33,15 @@
         <w:rPr>
           <w:rFonts w:ascii="Calibri" w:hAnsi="Calibri"/>
         </w:rPr>
-        <w:t>XX January 2017</w:t>
+        <w:t>17</w:t>
+      </w:r>
+      <w:bookmarkStart w:id="0" w:name="_GoBack"/>
+      <w:bookmarkEnd w:id="0"/>
+      <w:r>
+        <w:rPr>
+          <w:rFonts w:ascii="Calibri" w:hAnsi="Calibri"/>
+        </w:rPr>
+        <w:t xml:space="preserve"> January 2017</w:t>
       </w:r>
     </w:p>
     <w:p>
@@ -96,6 +104,7 @@
         </w:rPr>
         <w:t xml:space="preserve">Age, recruitment variability, and partial age validation of </w:t>
       </w:r>
+      <w:proofErr w:type="spellStart"/>
       <w:r>
         <w:rPr>
           <w:rFonts w:asciiTheme="minorHAnsi" w:hAnsiTheme="minorHAnsi"/>
@@ -103,7 +112,17 @@
           <w:i/>
           <w:sz w:val="24"/>
         </w:rPr>
-        <w:t xml:space="preserve">Coregonus </w:t>
+        <w:t>Coregonus</w:t>
+      </w:r>
+      <w:proofErr w:type="spellEnd"/>
+      <w:r>
+        <w:rPr>
+          <w:rFonts w:asciiTheme="minorHAnsi" w:hAnsiTheme="minorHAnsi"/>
+          <w:b w:val="0"/>
+          <w:i/>
+          <w:sz w:val="24"/>
+        </w:rPr>
+        <w:t xml:space="preserve"> </w:t>
       </w:r>
       <w:proofErr w:type="spellStart"/>
       <w:r>
@@ -539,15 +558,7 @@
         <w:rPr>
           <w:rFonts w:ascii="Calibri" w:hAnsi="Calibri"/>
         </w:rPr>
-        <w:t>We do not have any conflicts of interest or financial or material bene</w:t>
-      </w:r>
-      <w:bookmarkStart w:id="0" w:name="_GoBack"/>
-      <w:bookmarkEnd w:id="0"/>
-      <w:r>
-        <w:rPr>
-          <w:rFonts w:ascii="Calibri" w:hAnsi="Calibri"/>
-        </w:rPr>
-        <w:t xml:space="preserve">fit interests related to the publication of this manuscript.  </w:t>
+        <w:t xml:space="preserve">We do not have any conflicts of interest or financial or material benefit interests related to the publication of this manuscript.  </w:t>
       </w:r>
       <w:r>
         <w:rPr>

</xml_diff>